<commit_message>
hobbies added: orienteering and sketching
</commit_message>
<xml_diff>
--- a/CV/SoP.docx
+++ b/CV/SoP.docx
@@ -6,13 +6,13 @@
       <w:pPr>
         <w:kinsoku w:val="0"/>
         <w:rPr>
-          <w:rFonts w:cstheme="minorHAnsi"/>
+          <w:rFonts w:ascii="Times New Roman" w:hAnsi="Times New Roman" w:cs="Times New Roman"/>
           <w:sz w:val="24"/>
         </w:rPr>
       </w:pPr>
       <w:r>
         <w:rPr>
-          <w:rFonts w:cstheme="minorHAnsi"/>
+          <w:rFonts w:ascii="Times New Roman" w:hAnsi="Times New Roman" w:cs="Times New Roman"/>
           <w:sz w:val="24"/>
         </w:rPr>
         <w:t>Since middle school, I have always been interested in mathematics and its applications in computer science. I initially entered Department of Computer Science and Technology, Tsinghua University with a silver medal in CMO’14 and a first prize in NOIP’13, and from middle school I am especially interested in geometry and combinatorics, which has built up a preliminary background for my current interests.</w:t>
@@ -22,7 +22,7 @@
       <w:pPr>
         <w:kinsoku w:val="0"/>
         <w:rPr>
-          <w:rFonts w:cstheme="minorHAnsi"/>
+          <w:rFonts w:ascii="Times New Roman" w:hAnsi="Times New Roman" w:cs="Times New Roman"/>
           <w:sz w:val="24"/>
         </w:rPr>
       </w:pPr>
@@ -31,60 +31,488 @@
       <w:pPr>
         <w:kinsoku w:val="0"/>
         <w:rPr>
-          <w:rFonts w:cstheme="minorHAnsi"/>
+          <w:rFonts w:ascii="Times New Roman" w:hAnsi="Times New Roman" w:cs="Times New Roman"/>
           <w:sz w:val="24"/>
         </w:rPr>
       </w:pPr>
       <w:r>
         <w:rPr>
-          <w:rFonts w:cstheme="minorHAnsi"/>
-          <w:sz w:val="24"/>
-        </w:rPr>
-        <w:t>I entered</w:t>
-      </w:r>
-      <w:r>
-        <w:rPr>
-          <w:rFonts w:cstheme="minorHAnsi"/>
-          <w:sz w:val="24"/>
-        </w:rPr>
-        <w:t xml:space="preserve"> IIIS in Spring 2016. The early times in Dept CST helped me strengthen my fundamental understanding in computer science; after entering IIIS, as I decided to take more courses than required to make more variety in my knowledge background, I found myself doing better in courses in connection with mathematics than those about algorithms or coding, and then gradually developed my research interest in the general direction: whatever co</w:t>
-      </w:r>
-      <w:r>
-        <w:rPr>
-          <w:rFonts w:cstheme="minorHAnsi"/>
-          <w:sz w:val="24"/>
-        </w:rPr>
-        <w:t>mbines</w:t>
-      </w:r>
-      <w:r>
-        <w:rPr>
-          <w:rFonts w:cstheme="minorHAnsi"/>
-          <w:sz w:val="24"/>
-        </w:rPr>
-        <w:t xml:space="preserve"> m</w:t>
-      </w:r>
-      <w:r>
-        <w:rPr>
-          <w:rFonts w:cstheme="minorHAnsi"/>
-          <w:sz w:val="24"/>
-        </w:rPr>
-        <w:t>athematics and computer science, especially in computational topology</w:t>
-      </w:r>
-      <w:r>
-        <w:rPr>
-          <w:rFonts w:cstheme="minorHAnsi"/>
-          <w:sz w:val="24"/>
-        </w:rPr>
-        <w:t>, theoretical machine learning and computer graphics.</w:t>
+          <w:rFonts w:ascii="Times New Roman" w:hAnsi="Times New Roman" w:cs="Times New Roman"/>
+          <w:sz w:val="24"/>
+        </w:rPr>
+        <w:t>I entered IIIS in Spring 2016. The early times in Dep</w:t>
+      </w:r>
+      <w:r>
+        <w:rPr>
+          <w:rFonts w:ascii="Times New Roman" w:hAnsi="Times New Roman" w:cs="Times New Roman"/>
+          <w:sz w:val="24"/>
+        </w:rPr>
+        <w:t>artment of</w:t>
+      </w:r>
+      <w:r>
+        <w:rPr>
+          <w:rFonts w:ascii="Times New Roman" w:hAnsi="Times New Roman" w:cs="Times New Roman"/>
+          <w:sz w:val="24"/>
+        </w:rPr>
+        <w:t xml:space="preserve"> CST helped me strengthen my fundamental understanding in computer science; after entering IIIS, as I decided to take more courses than required to make more variety in my knowledge background, I found myself doing better in courses in connection with mathematics than those about algorithms or coding, and then gradually developed my research interest in the general direction: whatever combines mathematics and computer science, especially in computational </w:t>
+      </w:r>
+      <w:r>
+        <w:rPr>
+          <w:rFonts w:ascii="Times New Roman" w:hAnsi="Times New Roman" w:cs="Times New Roman"/>
+          <w:sz w:val="24"/>
+        </w:rPr>
+        <w:t>geometry</w:t>
+      </w:r>
+      <w:r>
+        <w:rPr>
+          <w:rFonts w:ascii="Times New Roman" w:hAnsi="Times New Roman" w:cs="Times New Roman"/>
+          <w:sz w:val="24"/>
+        </w:rPr>
+        <w:t>, computer graphics</w:t>
+      </w:r>
+      <w:r>
+        <w:rPr>
+          <w:rFonts w:ascii="Times New Roman" w:hAnsi="Times New Roman" w:cs="Times New Roman"/>
+          <w:sz w:val="24"/>
+        </w:rPr>
+        <w:t>/vision/robotics and learning theory</w:t>
+      </w:r>
+      <w:r>
+        <w:rPr>
+          <w:rFonts w:ascii="Times New Roman" w:hAnsi="Times New Roman" w:cs="Times New Roman"/>
+          <w:sz w:val="24"/>
+        </w:rPr>
+        <w:t>.</w:t>
+      </w:r>
+    </w:p>
+    <w:p>
+      <w:pPr>
+        <w:kinsoku w:val="0"/>
+        <w:rPr>
+          <w:rFonts w:ascii="Times New Roman" w:hAnsi="Times New Roman" w:cs="Times New Roman"/>
+          <w:sz w:val="24"/>
+        </w:rPr>
+      </w:pPr>
+    </w:p>
+    <w:p>
+      <w:pPr>
+        <w:kinsoku w:val="0"/>
+        <w:rPr>
+          <w:rFonts w:ascii="Times New Roman" w:hAnsi="Times New Roman" w:cs="Times New Roman"/>
+          <w:sz w:val="24"/>
+        </w:rPr>
+      </w:pPr>
+      <w:r>
+        <w:rPr>
+          <w:rFonts w:ascii="Times New Roman" w:hAnsi="Times New Roman" w:cs="Times New Roman"/>
+          <w:sz w:val="24"/>
+        </w:rPr>
+        <w:t>In Spring 2018, on the visiting program to UT Austin, I did research in the field of data-driven topological reconstruction under the supervision of Qixing Huang and Chandrajit Bajaj. During the visiting program, my supervisors let me learn by exploring instead of lead my way, so I gained much understanding about dictionary learning, information theory, non-convex optimization and etc</w:t>
+      </w:r>
+      <w:r>
+        <w:rPr>
+          <w:rFonts w:ascii="Times New Roman" w:hAnsi="Times New Roman" w:cs="Times New Roman"/>
+          <w:sz w:val="24"/>
+        </w:rPr>
+        <w:t>. Although I came across much difficulty and did not achieve substantial results, it did</w:t>
+      </w:r>
+      <w:r>
+        <w:rPr>
+          <w:rFonts w:ascii="Times New Roman" w:hAnsi="Times New Roman" w:cs="Times New Roman"/>
+          <w:sz w:val="24"/>
+        </w:rPr>
+        <w:t xml:space="preserve"> </w:t>
+      </w:r>
+      <w:r>
+        <w:rPr>
+          <w:rFonts w:ascii="Times New Roman" w:hAnsi="Times New Roman" w:cs="Times New Roman"/>
+          <w:sz w:val="24"/>
+        </w:rPr>
+        <w:t>make</w:t>
+      </w:r>
+      <w:r>
+        <w:rPr>
+          <w:rFonts w:ascii="Times New Roman" w:hAnsi="Times New Roman" w:cs="Times New Roman"/>
+          <w:sz w:val="24"/>
+        </w:rPr>
+        <w:t xml:space="preserve"> an unusual experience </w:t>
+      </w:r>
+      <w:r>
+        <w:rPr>
+          <w:rFonts w:ascii="Times New Roman" w:hAnsi="Times New Roman" w:cs="Times New Roman"/>
+          <w:sz w:val="24"/>
+        </w:rPr>
+        <w:t xml:space="preserve">and provided me with understandings of scientific research </w:t>
+      </w:r>
+      <w:r>
+        <w:rPr>
+          <w:rFonts w:ascii="Times New Roman" w:hAnsi="Times New Roman" w:cs="Times New Roman"/>
+          <w:sz w:val="24"/>
+        </w:rPr>
+        <w:t xml:space="preserve">as my first </w:t>
+      </w:r>
+      <w:r>
+        <w:rPr>
+          <w:rFonts w:ascii="Times New Roman" w:hAnsi="Times New Roman" w:cs="Times New Roman"/>
+          <w:sz w:val="24"/>
+        </w:rPr>
+        <w:t>experience</w:t>
+      </w:r>
+      <w:r>
+        <w:rPr>
+          <w:rFonts w:ascii="Times New Roman" w:hAnsi="Times New Roman" w:cs="Times New Roman"/>
+          <w:sz w:val="24"/>
+        </w:rPr>
+        <w:t xml:space="preserve"> </w:t>
+      </w:r>
+      <w:r>
+        <w:rPr>
+          <w:rFonts w:ascii="Times New Roman" w:hAnsi="Times New Roman" w:cs="Times New Roman"/>
+          <w:sz w:val="24"/>
+        </w:rPr>
+        <w:t xml:space="preserve">as </w:t>
+      </w:r>
+      <w:r>
+        <w:rPr>
+          <w:rFonts w:ascii="Times New Roman" w:hAnsi="Times New Roman" w:cs="Times New Roman"/>
+          <w:sz w:val="24"/>
+        </w:rPr>
+        <w:t xml:space="preserve">a researcher. </w:t>
+      </w:r>
+    </w:p>
+    <w:p>
+      <w:pPr>
+        <w:kinsoku w:val="0"/>
+        <w:rPr>
+          <w:rFonts w:ascii="Times New Roman" w:hAnsi="Times New Roman" w:cs="Times New Roman"/>
+          <w:sz w:val="24"/>
+        </w:rPr>
+      </w:pPr>
+    </w:p>
+    <w:p>
+      <w:pPr>
+        <w:kinsoku w:val="0"/>
+        <w:rPr>
+          <w:rFonts w:ascii="Times New Roman" w:hAnsi="Times New Roman" w:cs="Times New Roman"/>
+          <w:sz w:val="24"/>
+        </w:rPr>
+      </w:pPr>
+      <w:r>
+        <w:rPr>
+          <w:rFonts w:ascii="Times New Roman" w:hAnsi="Times New Roman" w:cs="Times New Roman"/>
+          <w:sz w:val="24"/>
+        </w:rPr>
+        <w:t>After coming back</w:t>
+      </w:r>
+      <w:r>
+        <w:rPr>
+          <w:rFonts w:ascii="Times New Roman" w:hAnsi="Times New Roman" w:cs="Times New Roman"/>
+          <w:sz w:val="24"/>
+        </w:rPr>
+        <w:t>, I</w:t>
+      </w:r>
+      <w:r>
+        <w:rPr>
+          <w:rFonts w:ascii="Times New Roman" w:hAnsi="Times New Roman" w:cs="Times New Roman"/>
+          <w:sz w:val="24"/>
+        </w:rPr>
+        <w:t xml:space="preserve"> </w:t>
+      </w:r>
+      <w:r>
+        <w:rPr>
+          <w:rFonts w:ascii="Times New Roman" w:hAnsi="Times New Roman" w:cs="Times New Roman"/>
+          <w:sz w:val="24"/>
+        </w:rPr>
+        <w:t>did</w:t>
+      </w:r>
+      <w:r>
+        <w:rPr>
+          <w:rFonts w:ascii="Times New Roman" w:hAnsi="Times New Roman" w:cs="Times New Roman"/>
+          <w:sz w:val="24"/>
+        </w:rPr>
+        <w:t xml:space="preserve"> </w:t>
+      </w:r>
+      <w:r>
+        <w:rPr>
+          <w:rFonts w:ascii="Times New Roman" w:hAnsi="Times New Roman" w:cs="Times New Roman"/>
+          <w:sz w:val="24"/>
+        </w:rPr>
+        <w:t>research</w:t>
+      </w:r>
+      <w:r>
+        <w:rPr>
+          <w:rFonts w:ascii="Times New Roman" w:hAnsi="Times New Roman" w:cs="Times New Roman"/>
+          <w:sz w:val="24"/>
+        </w:rPr>
+        <w:t xml:space="preserve"> on </w:t>
+      </w:r>
+      <w:r>
+        <w:rPr>
+          <w:rFonts w:ascii="Times New Roman" w:hAnsi="Times New Roman" w:cs="Times New Roman"/>
+          <w:sz w:val="24"/>
+        </w:rPr>
+        <w:t xml:space="preserve">dynamic </w:t>
+      </w:r>
+      <w:r>
+        <w:rPr>
+          <w:rFonts w:ascii="Times New Roman" w:hAnsi="Times New Roman" w:cs="Times New Roman"/>
+          <w:sz w:val="24"/>
+        </w:rPr>
+        <w:t>SLAM</w:t>
+      </w:r>
+      <w:r>
+        <w:rPr>
+          <w:rFonts w:ascii="Times New Roman" w:hAnsi="Times New Roman" w:cs="Times New Roman"/>
+          <w:sz w:val="24"/>
+        </w:rPr>
+        <w:t xml:space="preserve"> in the Graphics </w:t>
+      </w:r>
+      <w:r>
+        <w:rPr>
+          <w:rFonts w:ascii="Times New Roman" w:hAnsi="Times New Roman" w:cs="Times New Roman"/>
+          <w:sz w:val="24"/>
+        </w:rPr>
+        <w:t>L</w:t>
+      </w:r>
+      <w:r>
+        <w:rPr>
+          <w:rFonts w:ascii="Times New Roman" w:hAnsi="Times New Roman" w:cs="Times New Roman"/>
+          <w:sz w:val="24"/>
+        </w:rPr>
+        <w:t xml:space="preserve">ab </w:t>
+      </w:r>
+      <w:r>
+        <w:rPr>
+          <w:rFonts w:ascii="Times New Roman" w:hAnsi="Times New Roman" w:cs="Times New Roman"/>
+          <w:sz w:val="24"/>
+        </w:rPr>
+        <w:t>of</w:t>
+      </w:r>
+      <w:r>
+        <w:rPr>
+          <w:rFonts w:ascii="Times New Roman" w:hAnsi="Times New Roman" w:cs="Times New Roman"/>
+          <w:sz w:val="24"/>
+        </w:rPr>
+        <w:t xml:space="preserve"> Tsinghua,</w:t>
+      </w:r>
+      <w:r>
+        <w:rPr>
+          <w:rFonts w:ascii="Times New Roman" w:hAnsi="Times New Roman" w:cs="Times New Roman"/>
+          <w:sz w:val="24"/>
+        </w:rPr>
+        <w:t xml:space="preserve"> under the supervision of Shi-Min Hu</w:t>
+      </w:r>
+      <w:r>
+        <w:rPr>
+          <w:rFonts w:ascii="Times New Roman" w:hAnsi="Times New Roman" w:cs="Times New Roman"/>
+          <w:sz w:val="24"/>
+        </w:rPr>
+        <w:t xml:space="preserve">. </w:t>
+      </w:r>
+      <w:r>
+        <w:rPr>
+          <w:rFonts w:ascii="Times New Roman" w:hAnsi="Times New Roman" w:cs="Times New Roman"/>
+          <w:sz w:val="24"/>
+        </w:rPr>
+        <w:t>In that project, I observed a fact that landmarks on a rigid body has constant pairwise distances, and contributed in the con</w:t>
+      </w:r>
+      <w:r>
+        <w:rPr>
+          <w:rFonts w:ascii="Times New Roman" w:hAnsi="Times New Roman" w:cs="Times New Roman"/>
+          <w:sz w:val="24"/>
+        </w:rPr>
+        <w:t xml:space="preserve">cept of motion similarity matrix and rigidity constraints for clustering, which improved both the accuracy and efficiency of the state-of-the-art semantic clustering algorithm. The paper, </w:t>
+      </w:r>
+      <w:r>
+        <w:rPr>
+          <w:rFonts w:ascii="Times New Roman" w:hAnsi="Times New Roman" w:cs="Times New Roman"/>
+          <w:i/>
+          <w:iCs/>
+          <w:sz w:val="24"/>
+        </w:rPr>
+        <w:t>ClusterSLAM: A SLAM Backend for Simultaneous Rigid Body Clustering</w:t>
+      </w:r>
+      <w:r>
+        <w:rPr>
+          <w:rFonts w:ascii="Times New Roman" w:hAnsi="Times New Roman" w:cs="Times New Roman"/>
+          <w:i/>
+          <w:iCs/>
+          <w:sz w:val="24"/>
+        </w:rPr>
+        <w:t xml:space="preserve"> </w:t>
+      </w:r>
+      <w:r>
+        <w:rPr>
+          <w:rFonts w:ascii="Times New Roman" w:hAnsi="Times New Roman" w:cs="Times New Roman"/>
+          <w:i/>
+          <w:iCs/>
+          <w:sz w:val="24"/>
+        </w:rPr>
+        <w:t>and Motion Estimation</w:t>
+      </w:r>
+      <w:r>
+        <w:rPr>
+          <w:rFonts w:ascii="Times New Roman" w:hAnsi="Times New Roman" w:cs="Times New Roman"/>
+          <w:sz w:val="24"/>
+        </w:rPr>
+        <w:t>, has been accepted for ICCV 2019.</w:t>
+      </w:r>
+      <w:r>
+        <w:rPr>
+          <w:rFonts w:ascii="Times New Roman" w:hAnsi="Times New Roman" w:cs="Times New Roman"/>
+          <w:sz w:val="24"/>
+        </w:rPr>
+        <w:t xml:space="preserve"> Inspired of the fancy effect</w:t>
+      </w:r>
+      <w:r>
+        <w:rPr>
+          <w:rFonts w:ascii="Times New Roman" w:hAnsi="Times New Roman" w:cs="Times New Roman"/>
+          <w:sz w:val="24"/>
+        </w:rPr>
+        <w:t>s</w:t>
+      </w:r>
+      <w:r>
+        <w:rPr>
+          <w:rFonts w:ascii="Times New Roman" w:hAnsi="Times New Roman" w:cs="Times New Roman"/>
+          <w:sz w:val="24"/>
+        </w:rPr>
+        <w:t xml:space="preserve"> and potential of rigidity properties, I finished my Bachelor Thesis </w:t>
+      </w:r>
+      <w:r>
+        <w:rPr>
+          <w:rFonts w:ascii="Times New Roman" w:hAnsi="Times New Roman" w:cs="Times New Roman"/>
+          <w:i/>
+          <w:iCs/>
+          <w:sz w:val="24"/>
+        </w:rPr>
+        <w:t xml:space="preserve">Noise-Stable </w:t>
+      </w:r>
+      <w:r>
+        <w:rPr>
+          <w:rFonts w:ascii="Times New Roman" w:hAnsi="Times New Roman" w:cs="Times New Roman"/>
+          <w:i/>
+          <w:iCs/>
+          <w:sz w:val="24"/>
+        </w:rPr>
+        <w:t>Rigid Graphs for Euclidean Embedding</w:t>
+      </w:r>
+      <w:r>
+        <w:rPr>
+          <w:rFonts w:ascii="Times New Roman" w:hAnsi="Times New Roman" w:cs="Times New Roman"/>
+          <w:sz w:val="24"/>
+        </w:rPr>
+        <w:t>, which got an A grade.</w:t>
+      </w:r>
+    </w:p>
+    <w:p>
+      <w:pPr>
+        <w:kinsoku w:val="0"/>
+        <w:rPr>
+          <w:rFonts w:ascii="Times New Roman" w:hAnsi="Times New Roman" w:cs="Times New Roman"/>
+          <w:sz w:val="24"/>
+        </w:rPr>
+      </w:pPr>
+    </w:p>
+    <w:p>
+      <w:pPr>
+        <w:kinsoku w:val="0"/>
+        <w:rPr>
+          <w:rFonts w:ascii="Times New Roman" w:hAnsi="Times New Roman" w:cs="Times New Roman" w:hint="eastAsia"/>
+          <w:sz w:val="24"/>
+        </w:rPr>
+      </w:pPr>
+      <w:r>
+        <w:rPr>
+          <w:rFonts w:ascii="Times New Roman" w:hAnsi="Times New Roman" w:cs="Times New Roman" w:hint="eastAsia"/>
+          <w:sz w:val="24"/>
+        </w:rPr>
+        <w:t>F</w:t>
+      </w:r>
+      <w:r>
+        <w:rPr>
+          <w:rFonts w:ascii="Times New Roman" w:hAnsi="Times New Roman" w:cs="Times New Roman"/>
+          <w:sz w:val="24"/>
+        </w:rPr>
+        <w:t>rom Fall 2019, I am seeking</w:t>
+      </w:r>
+      <w:r>
+        <w:rPr>
+          <w:rFonts w:ascii="Times New Roman" w:hAnsi="Times New Roman" w:cs="Times New Roman"/>
+          <w:sz w:val="24"/>
+        </w:rPr>
+        <w:t xml:space="preserve"> for</w:t>
+      </w:r>
+      <w:r>
+        <w:rPr>
+          <w:rFonts w:ascii="Times New Roman" w:hAnsi="Times New Roman" w:cs="Times New Roman"/>
+          <w:sz w:val="24"/>
+        </w:rPr>
+        <w:t xml:space="preserve"> opportunities to </w:t>
+      </w:r>
+      <w:r>
+        <w:rPr>
+          <w:rFonts w:ascii="Times New Roman" w:hAnsi="Times New Roman" w:cs="Times New Roman"/>
+          <w:sz w:val="24"/>
+        </w:rPr>
+        <w:t xml:space="preserve">find real-world applications of </w:t>
+      </w:r>
+      <w:r>
+        <w:rPr>
+          <w:rFonts w:ascii="Times New Roman" w:hAnsi="Times New Roman" w:cs="Times New Roman"/>
+          <w:sz w:val="24"/>
+        </w:rPr>
+        <w:t xml:space="preserve">the </w:t>
+      </w:r>
+      <w:r>
+        <w:rPr>
+          <w:rFonts w:ascii="Times New Roman" w:hAnsi="Times New Roman" w:cs="Times New Roman"/>
+          <w:sz w:val="24"/>
+        </w:rPr>
+        <w:t xml:space="preserve">computational geometry and optimization in </w:t>
+      </w:r>
+      <w:r>
+        <w:rPr>
+          <w:rFonts w:ascii="Times New Roman" w:hAnsi="Times New Roman" w:cs="Times New Roman"/>
+          <w:sz w:val="24"/>
+        </w:rPr>
+        <w:t xml:space="preserve">a wide range of areas, and now I am on an internship in the MSC lab of UC Berkeley, doing research </w:t>
+      </w:r>
+      <w:r>
+        <w:rPr>
+          <w:rFonts w:ascii="Times New Roman" w:hAnsi="Times New Roman" w:cs="Times New Roman"/>
+          <w:sz w:val="24"/>
+        </w:rPr>
+        <w:t>on</w:t>
+      </w:r>
+      <w:r>
+        <w:rPr>
+          <w:rFonts w:ascii="Times New Roman" w:hAnsi="Times New Roman" w:cs="Times New Roman"/>
+          <w:sz w:val="24"/>
+        </w:rPr>
+        <w:t xml:space="preserve"> point-cloud-based mapping and localization</w:t>
+      </w:r>
+      <w:r>
+        <w:rPr>
+          <w:rFonts w:ascii="Times New Roman" w:hAnsi="Times New Roman" w:cs="Times New Roman"/>
+          <w:sz w:val="24"/>
+        </w:rPr>
+        <w:t>, which can contribute to the Autonomous Driving system. (*****</w:t>
       </w:r>
       <w:bookmarkStart w:id="0" w:name="_GoBack"/>
       <w:bookmarkEnd w:id="0"/>
+      <w:r>
+        <w:rPr>
+          <w:rFonts w:ascii="Times New Roman" w:hAnsi="Times New Roman" w:cs="Times New Roman"/>
+          <w:sz w:val="24"/>
+        </w:rPr>
+        <w:t>)</w:t>
+      </w:r>
     </w:p>
     <w:p>
       <w:pPr>
         <w:kinsoku w:val="0"/>
         <w:rPr>
-          <w:rFonts w:cstheme="minorHAnsi"/>
+          <w:rFonts w:ascii="Times New Roman" w:hAnsi="Times New Roman" w:cs="Times New Roman"/>
           <w:sz w:val="24"/>
         </w:rPr>
       </w:pPr>
@@ -93,101 +521,30 @@
       <w:pPr>
         <w:kinsoku w:val="0"/>
         <w:rPr>
-          <w:rFonts w:cstheme="minorHAnsi"/>
+          <w:rFonts w:ascii="Times New Roman" w:hAnsi="Times New Roman" w:cs="Times New Roman"/>
           <w:sz w:val="24"/>
         </w:rPr>
       </w:pPr>
       <w:r>
         <w:rPr>
-          <w:rFonts w:cstheme="minorHAnsi"/>
-          <w:sz w:val="24"/>
-        </w:rPr>
-        <w:t xml:space="preserve">In Spring 2018, on the visiting program to UT Austin, I did research in the field of </w:t>
-      </w:r>
-      <w:r>
-        <w:rPr>
-          <w:rFonts w:cstheme="minorHAnsi"/>
-          <w:sz w:val="24"/>
-        </w:rPr>
-        <w:t xml:space="preserve">data-driven </w:t>
-      </w:r>
-      <w:r>
-        <w:rPr>
-          <w:rFonts w:cstheme="minorHAnsi"/>
-          <w:sz w:val="24"/>
-        </w:rPr>
-        <w:t xml:space="preserve">topological reconstruction under the supervision of </w:t>
-      </w:r>
-      <w:proofErr w:type="spellStart"/>
-      <w:r>
-        <w:rPr>
-          <w:rFonts w:cstheme="minorHAnsi"/>
-          <w:sz w:val="24"/>
-        </w:rPr>
-        <w:t>Qixing</w:t>
-      </w:r>
-      <w:proofErr w:type="spellEnd"/>
-      <w:r>
-        <w:rPr>
-          <w:rFonts w:cstheme="minorHAnsi"/>
-          <w:sz w:val="24"/>
-        </w:rPr>
-        <w:t xml:space="preserve"> Huang and </w:t>
-      </w:r>
-      <w:proofErr w:type="spellStart"/>
-      <w:r>
-        <w:rPr>
-          <w:rFonts w:cstheme="minorHAnsi"/>
-          <w:sz w:val="24"/>
-        </w:rPr>
-        <w:t>Chandrajit</w:t>
-      </w:r>
-      <w:proofErr w:type="spellEnd"/>
-      <w:r>
-        <w:rPr>
-          <w:rFonts w:cstheme="minorHAnsi"/>
-          <w:sz w:val="24"/>
-        </w:rPr>
-        <w:t xml:space="preserve"> Bajaj. During the visiting program, my supervisors let me learn by exploring instead of lead my way, so I gained much understanding about dictionary learning, information theory, non-convex optimization and etc, making an unusual experience as my first time to be a researcher. Now I am also doing a project on SLAM for dynamic landmarks under the supervision of Shi-Min Hu, expecting to publish on </w:t>
-      </w:r>
-      <w:r>
-        <w:rPr>
-          <w:rFonts w:cstheme="minorHAnsi" w:hint="eastAsia"/>
-          <w:sz w:val="24"/>
-        </w:rPr>
-        <w:t>ICCV</w:t>
-      </w:r>
-      <w:r>
-        <w:rPr>
-          <w:rFonts w:cstheme="minorHAnsi"/>
-          <w:sz w:val="24"/>
-        </w:rPr>
-        <w:t xml:space="preserve"> 2019. </w:t>
-      </w:r>
-    </w:p>
-    <w:p>
-      <w:pPr>
-        <w:kinsoku w:val="0"/>
-        <w:rPr>
-          <w:rFonts w:cstheme="minorHAnsi"/>
-          <w:sz w:val="24"/>
-        </w:rPr>
-      </w:pPr>
-    </w:p>
-    <w:p>
-      <w:pPr>
-        <w:kinsoku w:val="0"/>
-        <w:rPr>
-          <w:rFonts w:cstheme="minorHAnsi"/>
-          <w:sz w:val="24"/>
-        </w:rPr>
-      </w:pPr>
-      <w:r>
-        <w:rPr>
-          <w:rFonts w:cstheme="minorHAnsi"/>
-          <w:sz w:val="24"/>
-        </w:rPr>
-        <w:t xml:space="preserve">As I have made a good foundation for academic research during the first two years in college, I am currently making my way and getting fulfilling progress for academic research. In the future way as a PhD, I will keep growing and put my passion and advantage for mathematical and interdisciplinary thinking into my academic career. </w:t>
+          <w:rFonts w:ascii="Times New Roman" w:hAnsi="Times New Roman" w:cs="Times New Roman"/>
+          <w:sz w:val="24"/>
+        </w:rPr>
+        <w:t>As I have made a good foundation for academic research during the first two years in college, I am currently making my way and getting fulfilling progress for academic research. In the future way as a PhD</w:t>
+      </w:r>
+      <w:r>
+        <w:rPr>
+          <w:rFonts w:ascii="Times New Roman" w:hAnsi="Times New Roman" w:cs="Times New Roman"/>
+          <w:sz w:val="24"/>
+        </w:rPr>
+        <w:t xml:space="preserve"> student</w:t>
+      </w:r>
+      <w:r>
+        <w:rPr>
+          <w:rFonts w:ascii="Times New Roman" w:hAnsi="Times New Roman" w:cs="Times New Roman"/>
+          <w:sz w:val="24"/>
+        </w:rPr>
+        <w:t xml:space="preserve">, I will keep growing and put my passion and advantage for mathematical and interdisciplinary thinking into my academic career. </w:t>
       </w:r>
     </w:p>
     <w:sectPr>
@@ -252,7 +609,7 @@
     </w:rPrDefault>
     <w:pPrDefault/>
   </w:docDefaults>
-  <w:latentStyles w:defLockedState="0" w:defUIPriority="99" w:defSemiHidden="0" w:defUnhideWhenUsed="0" w:defQFormat="0" w:count="375">
+  <w:latentStyles w:defLockedState="0" w:defUIPriority="99" w:defSemiHidden="0" w:defUnhideWhenUsed="0" w:defQFormat="0" w:count="377">
     <w:lsdException w:name="Normal" w:uiPriority="0" w:qFormat="1"/>
     <w:lsdException w:name="heading 1" w:uiPriority="9" w:qFormat="1"/>
     <w:lsdException w:name="heading 2" w:semiHidden="1" w:uiPriority="9" w:unhideWhenUsed="1" w:qFormat="1"/>
@@ -358,7 +715,6 @@
     <w:lsdException w:name="HTML Sample" w:semiHidden="1" w:unhideWhenUsed="1"/>
     <w:lsdException w:name="HTML Typewriter" w:semiHidden="1" w:unhideWhenUsed="1"/>
     <w:lsdException w:name="HTML Variable" w:semiHidden="1" w:unhideWhenUsed="1"/>
-    <w:lsdException w:name="Normal Table" w:semiHidden="1" w:unhideWhenUsed="1"/>
     <w:lsdException w:name="annotation subject" w:semiHidden="1" w:unhideWhenUsed="1"/>
     <w:lsdException w:name="No List" w:semiHidden="1" w:unhideWhenUsed="1"/>
     <w:lsdException w:name="Outline List 1" w:semiHidden="1" w:unhideWhenUsed="1"/>
@@ -404,11 +760,9 @@
     <w:lsdException w:name="Table Subtle 1" w:semiHidden="1" w:unhideWhenUsed="1"/>
     <w:lsdException w:name="Table Subtle 2" w:semiHidden="1" w:unhideWhenUsed="1"/>
     <w:lsdException w:name="Table Web 1" w:semiHidden="1" w:unhideWhenUsed="1"/>
-    <w:lsdException w:name="Table Web 2" w:semiHidden="1" w:unhideWhenUsed="1"/>
     <w:lsdException w:name="Table Web 3" w:semiHidden="1" w:unhideWhenUsed="1"/>
     <w:lsdException w:name="Balloon Text" w:semiHidden="1" w:unhideWhenUsed="1"/>
-    <w:lsdException w:name="Table Grid" w:semiHidden="1" w:uiPriority="59" w:unhideWhenUsed="1"/>
-    <w:lsdException w:name="Table Theme" w:semiHidden="1" w:unhideWhenUsed="1"/>
+    <w:lsdException w:name="Table Grid" w:uiPriority="59"/>
     <w:lsdException w:name="Placeholder Text" w:semiHidden="1"/>
     <w:lsdException w:name="No Spacing" w:uiPriority="1" w:qFormat="1"/>
     <w:lsdException w:name="Light Shading" w:uiPriority="60"/>
@@ -628,6 +982,8 @@
     <w:lsdException w:name="Smart Hyperlink" w:semiHidden="1" w:unhideWhenUsed="1"/>
     <w:lsdException w:name="Hashtag" w:semiHidden="1" w:unhideWhenUsed="1"/>
     <w:lsdException w:name="Unresolved Mention" w:semiHidden="1" w:unhideWhenUsed="1"/>
+    <w:lsdException w:name="Smart Link" w:semiHidden="1" w:unhideWhenUsed="1"/>
+    <w:lsdException w:name="Smart Link Error" w:semiHidden="1" w:unhideWhenUsed="1"/>
   </w:latentStyles>
   <w:style w:type="paragraph" w:default="1" w:styleId="a">
     <w:name w:val="Normal"/>

</xml_diff>